<commit_message>
Created and updated the known bugs section
</commit_message>
<xml_diff>
--- a/To Do.docx
+++ b/To Do.docx
@@ -258,6 +258,17 @@
       </w:pPr>
       <w:r>
         <w:t>Fours is 20 minutes then 1 minute then 20 minutes then 1 minute</w:t>
+      </w:r>
+    </w:p>
+    <w:p/>
+    <w:p>
+      <w:r>
+        <w:t>Known Bugs:</w:t>
+      </w:r>
+    </w:p>
+    <w:p>
+      <w:r>
+        <w:t>When refreshing page, chosen timer always defaults back to fours</w:t>
       </w:r>
     </w:p>
     <w:sectPr>

</xml_diff>